<commit_message>
Update Praca Licencjacka - Aplikacja Octopus.docx
</commit_message>
<xml_diff>
--- a/Praca Licencjacka - Aplikacja Octopus.docx
+++ b/Praca Licencjacka - Aplikacja Octopus.docx
@@ -93,7 +93,31 @@
         <w:rPr>
           <w:rFonts w:ascii="Times New Roman" w:eastAsia="Aptos" w:hAnsi="Times New Roman" w:cs="Times New Roman"/>
         </w:rPr>
-        <w:t xml:space="preserve">Aplikacja została zaprojektowana z uwzględnieniem potrzeb trzech głównych grup łączonych z klubem: właścicieli, trenerów oraz uczestników zajęć. Jej podstawowym zadaniem jest ułatwienie dostępu do kluczowych informacji oraz usług oferowanych przez klub, takich jak plan treningów grupowych, dostępność sprzętu, akcesoriów czy ubrań do kupienia na magazynie klubowym czy możliwość rezerwacji indywidualnych treningów z ulubionym trenerem. Dzięki temu aplikacja nie tylko zwiększa komfort korzystania z oferty klubu, ale również w sposób pozytywny wpływa na poziom zaangażowania i satysfakcji jego członków. </w:t>
+        <w:t xml:space="preserve">Aplikacja została zaprojektowana z uwzględnieniem potrzeb trzech głównych grup łączonych z klubem: właścicieli, trenerów oraz uczestników zajęć. Jej podstawowym zadaniem jest ułatwienie dostępu do kluczowych informacji oraz usług oferowanych przez klub, takich jak plan treningów grupowych, dostępność sprzętu, akcesoriów czy </w:t>
+      </w:r>
+      <w:r>
+        <w:rPr>
+          <w:rFonts w:ascii="Times New Roman" w:eastAsia="Aptos" w:hAnsi="Times New Roman" w:cs="Times New Roman"/>
+        </w:rPr>
+        <w:t>odzieży w</w:t>
+      </w:r>
+      <w:r>
+        <w:rPr>
+          <w:rFonts w:ascii="Times New Roman" w:eastAsia="Aptos" w:hAnsi="Times New Roman" w:cs="Times New Roman"/>
+        </w:rPr>
+        <w:t xml:space="preserve"> magazynie klubowym </w:t>
+      </w:r>
+      <w:r>
+        <w:rPr>
+          <w:rFonts w:ascii="Times New Roman" w:eastAsia="Aptos" w:hAnsi="Times New Roman" w:cs="Times New Roman"/>
+        </w:rPr>
+        <w:t xml:space="preserve">oraz </w:t>
+      </w:r>
+      <w:r>
+        <w:rPr>
+          <w:rFonts w:ascii="Times New Roman" w:eastAsia="Aptos" w:hAnsi="Times New Roman" w:cs="Times New Roman"/>
+        </w:rPr>
+        <w:t xml:space="preserve">możliwość rezerwacji indywidualnych treningów z ulubionym trenerem. Dzięki temu aplikacja nie tylko zwiększa komfort korzystania z oferty klubu, ale również w sposób pozytywny wpływa na poziom zaangażowania i satysfakcji jego członków. </w:t>
       </w:r>
     </w:p>
     <w:p>
@@ -209,7 +233,19 @@
         <w:rPr>
           <w:rFonts w:ascii="Times New Roman" w:hAnsi="Times New Roman" w:cs="Times New Roman"/>
         </w:rPr>
-        <w:t xml:space="preserve">Cała aplikacja została stworzona przy wykorzystaniu narzędzia do pracy przy aplikacjach mobilnych jakim jest Android Studio. Jest to darmowe, oficjalne, zintegrowane środowisko programistyczne (IDE) do tworzenia aplikacji na platformę Android, obsługujące języki Java, Kotlin oraz C++. Oferuje ono narzędzia do projektowania interfejsu użytkownika, elastyczny system kompilacji, emulator Androida oraz inne funkcje które wspierają rozwój aplikacji mobilnych, takie jak edytor kodu z zaawansowanym podpowiadaniem składni, system zarządzania zależnościami oparty o </w:t>
+        <w:t>Cała aplikacja została stworzona przy wykorzystaniu narzędzia do pracy przy aplikacjach mobilnych jakim jest Android Studio. Jest to darmowe, oficjalne, zintegrowane środowisko programistyczne (IDE) do tworzenia aplikacji na platformę Android, obsługujące języki Java, Kotlin oraz C++. Oferuje ono narzędzia do projektowania interfejsu użytkownika, elastyczny system kompilacji, emulator Androida oraz inne funkcje wspierają</w:t>
+      </w:r>
+      <w:r>
+        <w:rPr>
+          <w:rFonts w:ascii="Times New Roman" w:hAnsi="Times New Roman" w:cs="Times New Roman"/>
+        </w:rPr>
+        <w:t>ce</w:t>
+      </w:r>
+      <w:r>
+        <w:rPr>
+          <w:rFonts w:ascii="Times New Roman" w:hAnsi="Times New Roman" w:cs="Times New Roman"/>
+        </w:rPr>
+        <w:t xml:space="preserve"> rozwój aplikacji mobilnych, takie jak edytor kodu z zaawansowanym podpowiadaniem składni, system zarządzania zależnościami oparty o </w:t>
       </w:r>
       <w:proofErr w:type="spellStart"/>
       <w:r>
@@ -236,7 +272,13 @@
         <w:rPr>
           <w:rFonts w:ascii="Times New Roman" w:hAnsi="Times New Roman" w:cs="Times New Roman"/>
         </w:rPr>
-        <w:t>W projekcie zastosowany został język Kotlin, który obecnie jest najczęściej wykorzystywanym oraz zalecanym językiem do tworzenia aplikacji Android. Charakteryzuje się on nowoczesną składnią oraz pełną współpracą z językiem Java, co pozwala na integrację z istniejącymi już bibliotekami. Dodatkowo jest on bardzo przyjazny dla użytkownika – nie jest skomplikowany, a nawet początkujący programiści daliby radę ujrzeć, co kryje dany kod w tym języku.</w:t>
+        <w:t xml:space="preserve">W projekcie zastosowany został język Kotlin, który obecnie jest najczęściej wykorzystywanym oraz zalecanym językiem do tworzenia aplikacji Android. Charakteryzuje się on nowoczesną składnią oraz pełną współpracą z językiem Java, co pozwala na integrację z istniejącymi już bibliotekami. </w:t>
+      </w:r>
+      <w:r>
+        <w:rPr>
+          <w:rFonts w:ascii="Times New Roman" w:hAnsi="Times New Roman" w:cs="Times New Roman"/>
+        </w:rPr>
+        <w:t>Dodatkowo jest on przyjazny dla użytkownika – cechuje się prostotą, dzięki czemu nawet początkujący programiści są w stanie zrozumieć strukturę i działanie kodu napisanego w tym języku.</w:t>
       </w:r>
     </w:p>
     <w:p>
@@ -523,7 +565,13 @@
         <w:rPr>
           <w:rFonts w:ascii="Times New Roman" w:hAnsi="Times New Roman" w:cs="Times New Roman"/>
         </w:rPr>
-        <w:t xml:space="preserve"> Database sprawia, że aplikacja od razu reaguje na zmiany w bazie, co pozytywnie wpływa na to jak użytkownik odbiera informacje i nie musi czekać na nie w nieskończoność.</w:t>
+        <w:t xml:space="preserve"> Database sprawia, że aplikacja od razu reaguje na zmiany w bazie, </w:t>
+      </w:r>
+      <w:r>
+        <w:rPr>
+          <w:rFonts w:ascii="Times New Roman" w:hAnsi="Times New Roman" w:cs="Times New Roman"/>
+        </w:rPr>
+        <w:t>co pozytywnie wpływa na percepcję informacji przez użytkownika oraz eliminuje konieczność długiego oczekiwania na ich wyświetlenie.</w:t>
       </w:r>
     </w:p>
     <w:p>
@@ -727,20 +775,196 @@
         <w:rPr>
           <w:rFonts w:ascii="Times New Roman" w:hAnsi="Times New Roman" w:cs="Times New Roman"/>
         </w:rPr>
-        <w:t>Projekt aplikacji skierowany jest do trzech głównych grup użytkowników: administratorów, trenerów oraz zwykłych członków klubu (użytkowników). Przydział roli następuje poprzez dopasowanie konkretnych adresów email do konkretnej roli w bazie danych. Administracja może także zmieniać rolę oraz nadawać je wszystkim innym użytkownikom. Sama idea roli jest natomiast skierowana jedynie do użytkowników zalogowanych.</w:t>
-      </w:r>
-    </w:p>
-    <w:p>
-      <w:pPr>
-        <w:rPr>
-          <w:rFonts w:ascii="Times New Roman" w:hAnsi="Times New Roman" w:cs="Times New Roman"/>
-        </w:rPr>
-      </w:pPr>
-      <w:r>
-        <w:rPr>
-          <w:rFonts w:ascii="Times New Roman" w:hAnsi="Times New Roman" w:cs="Times New Roman"/>
-        </w:rPr>
-        <w:t>Każda z tych grup posiada dostęp do odpowiednio dostosowanych dla nich funkcjonalności, co pozwala na lepsze dopasowanie interfejsu oraz zakresu dostępnych działań dla kompetencji danej roli użytkownika. Takie podejście umożliwia efektywniejsze zarządzanie zasobami klubu, organizację pracy trenerów oraz zapewnienie każdej z roli intuicyjnego, spersonalizowanego dostępu do informacji i usług.</w:t>
+        <w:t>Projekt aplikacji</w:t>
+      </w:r>
+      <w:r>
+        <w:rPr>
+          <w:rFonts w:ascii="Times New Roman" w:hAnsi="Times New Roman" w:cs="Times New Roman"/>
+        </w:rPr>
+        <w:t xml:space="preserve"> w założeniu ma być skierowany</w:t>
+      </w:r>
+      <w:r>
+        <w:rPr>
+          <w:rFonts w:ascii="Times New Roman" w:hAnsi="Times New Roman" w:cs="Times New Roman"/>
+        </w:rPr>
+        <w:t xml:space="preserve"> do trzech głównych grup użytkowników: administratorów, trenerów oraz zwykłych członków klubu</w:t>
+      </w:r>
+      <w:r>
+        <w:rPr>
+          <w:rFonts w:ascii="Times New Roman" w:hAnsi="Times New Roman" w:cs="Times New Roman"/>
+        </w:rPr>
+        <w:t xml:space="preserve">. </w:t>
+      </w:r>
+      <w:r>
+        <w:rPr>
+          <w:rFonts w:ascii="Times New Roman" w:hAnsi="Times New Roman" w:cs="Times New Roman"/>
+        </w:rPr>
+        <w:t>Administra</w:t>
+      </w:r>
+      <w:r>
+        <w:rPr>
+          <w:rFonts w:ascii="Times New Roman" w:hAnsi="Times New Roman" w:cs="Times New Roman"/>
+        </w:rPr>
+        <w:t>torzy</w:t>
+      </w:r>
+      <w:r>
+        <w:rPr>
+          <w:rFonts w:ascii="Times New Roman" w:hAnsi="Times New Roman" w:cs="Times New Roman"/>
+        </w:rPr>
+        <w:t xml:space="preserve"> </w:t>
+      </w:r>
+      <w:r>
+        <w:rPr>
+          <w:rFonts w:ascii="Times New Roman" w:hAnsi="Times New Roman" w:cs="Times New Roman"/>
+        </w:rPr>
+        <w:t>powinni</w:t>
+      </w:r>
+      <w:r>
+        <w:rPr>
+          <w:rFonts w:ascii="Times New Roman" w:hAnsi="Times New Roman" w:cs="Times New Roman"/>
+        </w:rPr>
+        <w:t xml:space="preserve"> także</w:t>
+      </w:r>
+      <w:r>
+        <w:rPr>
+          <w:rFonts w:ascii="Times New Roman" w:hAnsi="Times New Roman" w:cs="Times New Roman"/>
+        </w:rPr>
+        <w:t xml:space="preserve"> mieć możliwość</w:t>
+      </w:r>
+      <w:r>
+        <w:rPr>
+          <w:rFonts w:ascii="Times New Roman" w:hAnsi="Times New Roman" w:cs="Times New Roman"/>
+        </w:rPr>
+        <w:t xml:space="preserve"> </w:t>
+      </w:r>
+      <w:r>
+        <w:rPr>
+          <w:rFonts w:ascii="Times New Roman" w:hAnsi="Times New Roman" w:cs="Times New Roman"/>
+        </w:rPr>
+        <w:t>zmiany</w:t>
+      </w:r>
+      <w:r>
+        <w:rPr>
+          <w:rFonts w:ascii="Times New Roman" w:hAnsi="Times New Roman" w:cs="Times New Roman"/>
+        </w:rPr>
+        <w:t xml:space="preserve"> rol</w:t>
+      </w:r>
+      <w:r>
+        <w:rPr>
+          <w:rFonts w:ascii="Times New Roman" w:hAnsi="Times New Roman" w:cs="Times New Roman"/>
+        </w:rPr>
+        <w:t>i</w:t>
+      </w:r>
+      <w:r>
+        <w:rPr>
+          <w:rFonts w:ascii="Times New Roman" w:hAnsi="Times New Roman" w:cs="Times New Roman"/>
+        </w:rPr>
+        <w:t xml:space="preserve"> oraz nadawa</w:t>
+      </w:r>
+      <w:r>
+        <w:rPr>
+          <w:rFonts w:ascii="Times New Roman" w:hAnsi="Times New Roman" w:cs="Times New Roman"/>
+        </w:rPr>
+        <w:t>nia</w:t>
+      </w:r>
+      <w:r>
+        <w:rPr>
+          <w:rFonts w:ascii="Times New Roman" w:hAnsi="Times New Roman" w:cs="Times New Roman"/>
+        </w:rPr>
+        <w:t xml:space="preserve"> je</w:t>
+      </w:r>
+      <w:r>
+        <w:rPr>
+          <w:rFonts w:ascii="Times New Roman" w:hAnsi="Times New Roman" w:cs="Times New Roman"/>
+        </w:rPr>
+        <w:t>j</w:t>
+      </w:r>
+      <w:r>
+        <w:rPr>
+          <w:rFonts w:ascii="Times New Roman" w:hAnsi="Times New Roman" w:cs="Times New Roman"/>
+        </w:rPr>
+        <w:t xml:space="preserve"> wszystkim innym użytkownikom. Sama idea roli </w:t>
+      </w:r>
+      <w:r>
+        <w:rPr>
+          <w:rFonts w:ascii="Times New Roman" w:hAnsi="Times New Roman" w:cs="Times New Roman"/>
+        </w:rPr>
+        <w:t xml:space="preserve">ma </w:t>
+      </w:r>
+      <w:r>
+        <w:rPr>
+          <w:rFonts w:ascii="Times New Roman" w:hAnsi="Times New Roman" w:cs="Times New Roman"/>
+        </w:rPr>
+        <w:t>natomiast</w:t>
+      </w:r>
+      <w:r>
+        <w:rPr>
+          <w:rFonts w:ascii="Times New Roman" w:hAnsi="Times New Roman" w:cs="Times New Roman"/>
+        </w:rPr>
+        <w:t xml:space="preserve"> być</w:t>
+      </w:r>
+      <w:r>
+        <w:rPr>
+          <w:rFonts w:ascii="Times New Roman" w:hAnsi="Times New Roman" w:cs="Times New Roman"/>
+        </w:rPr>
+        <w:t xml:space="preserve"> skierowana jedynie do użytkowników zalogowanych.</w:t>
+      </w:r>
+    </w:p>
+    <w:p>
+      <w:pPr>
+        <w:rPr>
+          <w:rFonts w:ascii="Times New Roman" w:hAnsi="Times New Roman" w:cs="Times New Roman"/>
+        </w:rPr>
+      </w:pPr>
+      <w:r>
+        <w:rPr>
+          <w:rFonts w:ascii="Times New Roman" w:hAnsi="Times New Roman" w:cs="Times New Roman"/>
+        </w:rPr>
+        <w:t>Każda z tych grup p</w:t>
+      </w:r>
+      <w:r>
+        <w:rPr>
+          <w:rFonts w:ascii="Times New Roman" w:hAnsi="Times New Roman" w:cs="Times New Roman"/>
+        </w:rPr>
+        <w:t>owinna p</w:t>
+      </w:r>
+      <w:r>
+        <w:rPr>
+          <w:rFonts w:ascii="Times New Roman" w:hAnsi="Times New Roman" w:cs="Times New Roman"/>
+        </w:rPr>
+        <w:t>osiada</w:t>
+      </w:r>
+      <w:r>
+        <w:rPr>
+          <w:rFonts w:ascii="Times New Roman" w:hAnsi="Times New Roman" w:cs="Times New Roman"/>
+        </w:rPr>
+        <w:t>ć</w:t>
+      </w:r>
+      <w:r>
+        <w:rPr>
+          <w:rFonts w:ascii="Times New Roman" w:hAnsi="Times New Roman" w:cs="Times New Roman"/>
+        </w:rPr>
+        <w:t xml:space="preserve"> dostęp do odpowiednio dostosowanych dla nich funkcjonalności, co </w:t>
+      </w:r>
+      <w:proofErr w:type="spellStart"/>
+      <w:r>
+        <w:rPr>
+          <w:rFonts w:ascii="Times New Roman" w:hAnsi="Times New Roman" w:cs="Times New Roman"/>
+        </w:rPr>
+        <w:t>pozwal</w:t>
+      </w:r>
+      <w:r>
+        <w:rPr>
+          <w:rFonts w:ascii="Times New Roman" w:hAnsi="Times New Roman" w:cs="Times New Roman"/>
+        </w:rPr>
+        <w:t>iłoby</w:t>
+      </w:r>
+      <w:proofErr w:type="spellEnd"/>
+      <w:r>
+        <w:rPr>
+          <w:rFonts w:ascii="Times New Roman" w:hAnsi="Times New Roman" w:cs="Times New Roman"/>
+        </w:rPr>
+        <w:t xml:space="preserve"> na lepsze dopasowanie interfejsu oraz zakresu dostępnych działań dla kompetencji danej roli użytkownika. Takie podejście umożliwia efektywniejsze zarządzanie zasobami klubu, organizację pracy trenerów oraz zapewnienie każdej z roli intuicyjnego, spersonalizowanego dostępu do informacji i usług.</w:t>
       </w:r>
     </w:p>
     <w:p>
@@ -794,26 +1018,98 @@
         <w:rPr>
           <w:rFonts w:ascii="Times New Roman" w:hAnsi="Times New Roman" w:cs="Times New Roman"/>
         </w:rPr>
-        <w:t>, oferuje szeroki zakres funkcji dostępnych dla wszystkich osób korzystających.</w:t>
-      </w:r>
-    </w:p>
-    <w:p>
-      <w:pPr>
-        <w:rPr>
-          <w:rFonts w:ascii="Times New Roman" w:hAnsi="Times New Roman" w:cs="Times New Roman"/>
-        </w:rPr>
-      </w:pPr>
-      <w:r>
-        <w:rPr>
-          <w:rFonts w:ascii="Times New Roman" w:hAnsi="Times New Roman" w:cs="Times New Roman"/>
-        </w:rPr>
-        <w:t xml:space="preserve">Celem głównym jest zapewnienie szybkiego i przejrzystego dostępu do najważniejszych informacji związanych z funkcjonowaniem klubu, takich jak najnowszy grafik zajęć, szczegółowe opisy konkretnych treningów oraz trenerów zajmujących się poszczególnymi grupami i prowadzących treningi personalne, czy panel odpowiedzi do najczęściej zadawanych pytań, umożliwiający usatysfakcjonowanie użytkownika bez konieczności zajmowania sobie czasu przez próbę skontaktowania się z pracownikami klubu. </w:t>
-      </w:r>
-      <w:r>
-        <w:rPr>
-          <w:rFonts w:ascii="Times New Roman" w:hAnsi="Times New Roman" w:cs="Times New Roman"/>
-        </w:rPr>
-        <w:t>Realizacja tych funkcjonalności na ma celu zminimalizowanie potrzeby bezpośrednie kontaktu osobistego czy telefonicznego z pracownikami klubu i zwiększenie samodzielności użytkownika co przekłada się na oszczędność czasu i wygodę, zarówno dla członków klubu, jak i jego personelu.</w:t>
+        <w:t xml:space="preserve">, </w:t>
+      </w:r>
+      <w:r>
+        <w:rPr>
+          <w:rFonts w:ascii="Times New Roman" w:hAnsi="Times New Roman" w:cs="Times New Roman"/>
+        </w:rPr>
+        <w:t xml:space="preserve">ma za zadanie </w:t>
+      </w:r>
+      <w:r>
+        <w:rPr>
+          <w:rFonts w:ascii="Times New Roman" w:hAnsi="Times New Roman" w:cs="Times New Roman"/>
+        </w:rPr>
+        <w:t>ofer</w:t>
+      </w:r>
+      <w:r>
+        <w:rPr>
+          <w:rFonts w:ascii="Times New Roman" w:hAnsi="Times New Roman" w:cs="Times New Roman"/>
+        </w:rPr>
+        <w:t>ować</w:t>
+      </w:r>
+      <w:r>
+        <w:rPr>
+          <w:rFonts w:ascii="Times New Roman" w:hAnsi="Times New Roman" w:cs="Times New Roman"/>
+        </w:rPr>
+        <w:t xml:space="preserve"> szeroki zakres funkcji dostępnych dla wszystkich osób korzystających.</w:t>
+      </w:r>
+    </w:p>
+    <w:p>
+      <w:pPr>
+        <w:rPr>
+          <w:rFonts w:ascii="Times New Roman" w:hAnsi="Times New Roman" w:cs="Times New Roman"/>
+        </w:rPr>
+      </w:pPr>
+      <w:r>
+        <w:rPr>
+          <w:rFonts w:ascii="Times New Roman" w:hAnsi="Times New Roman" w:cs="Times New Roman"/>
+        </w:rPr>
+        <w:t xml:space="preserve">Celem głównym </w:t>
+      </w:r>
+      <w:r>
+        <w:rPr>
+          <w:rFonts w:ascii="Times New Roman" w:hAnsi="Times New Roman" w:cs="Times New Roman"/>
+        </w:rPr>
+        <w:t>musi być</w:t>
+      </w:r>
+      <w:r>
+        <w:rPr>
+          <w:rFonts w:ascii="Times New Roman" w:hAnsi="Times New Roman" w:cs="Times New Roman"/>
+        </w:rPr>
+        <w:t xml:space="preserve"> zapewnienie szybkiego i przejrzystego dostępu do najważniejszych informacji związanych z funkcjonowaniem klubu, takich jak najnowszy grafik zajęć, szczegółowe opisy konkretnych treningów oraz trenerów zajmujących się poszczególnymi grupami i prowadzących treningi personalne, czy </w:t>
+      </w:r>
+      <w:r>
+        <w:rPr>
+          <w:rFonts w:ascii="Times New Roman" w:hAnsi="Times New Roman" w:cs="Times New Roman"/>
+        </w:rPr>
+        <w:t>panel odpowiedzi na najczęściej zadawane pytania, który umożliwia</w:t>
+      </w:r>
+      <w:r>
+        <w:rPr>
+          <w:rFonts w:ascii="Times New Roman" w:hAnsi="Times New Roman" w:cs="Times New Roman"/>
+        </w:rPr>
+        <w:t>łby</w:t>
+      </w:r>
+      <w:r>
+        <w:rPr>
+          <w:rFonts w:ascii="Times New Roman" w:hAnsi="Times New Roman" w:cs="Times New Roman"/>
+        </w:rPr>
+        <w:t xml:space="preserve"> zaspokojenie potrzeb informacyjnych użytkownika bez konieczności angażowania pracowników klubu oraz bez potrzeby podejmowania przez użytkownika dodatkowych działań w celu nawiązania kontaktu.</w:t>
+      </w:r>
+      <w:r>
+        <w:rPr>
+          <w:rFonts w:ascii="Times New Roman" w:hAnsi="Times New Roman" w:cs="Times New Roman"/>
+        </w:rPr>
+        <w:t xml:space="preserve"> </w:t>
+      </w:r>
+      <w:r>
+        <w:rPr>
+          <w:rFonts w:ascii="Times New Roman" w:hAnsi="Times New Roman" w:cs="Times New Roman"/>
+        </w:rPr>
+        <w:t>Realizacja tych funkcjonalności m</w:t>
+      </w:r>
+      <w:r>
+        <w:rPr>
+          <w:rFonts w:ascii="Times New Roman" w:hAnsi="Times New Roman" w:cs="Times New Roman"/>
+        </w:rPr>
+        <w:t>iałaby na</w:t>
+      </w:r>
+      <w:r>
+        <w:rPr>
+          <w:rFonts w:ascii="Times New Roman" w:hAnsi="Times New Roman" w:cs="Times New Roman"/>
+        </w:rPr>
+        <w:t xml:space="preserve"> celu zminimalizowanie potrzeby bezpośrednie kontaktu osobistego czy telefonicznego z pracownikami klubu i zwiększenie samodzielności użytkownika co przekłada się na oszczędność czasu i wygodę, zarówno dla członków klubu, jak i jego personelu.</w:t>
       </w:r>
     </w:p>
     <w:p>
@@ -925,13 +1221,115 @@
         <w:rPr>
           <w:rFonts w:ascii="Times New Roman" w:hAnsi="Times New Roman" w:cs="Times New Roman"/>
         </w:rPr>
-        <w:t>Ekran główny prezentuje nadchodzące zajęcia, co pozwala użytkownikowi szybko zorientować się w bieżącym harmonogramie. Dodatkowo zawiera przyciski szybkiego dostępu do kluczowych sekcji aplikacji, takich jak: panel rezerwacji, trenerów personalnych czy cennik</w:t>
-      </w:r>
-      <w:r>
-        <w:rPr>
-          <w:rFonts w:ascii="Times New Roman" w:hAnsi="Times New Roman" w:cs="Times New Roman"/>
-        </w:rPr>
-        <w:t xml:space="preserve"> oraz inne, pomagające przy poruszaniu się po aplikacji oraz ogólno-informacyjne części takie jak:</w:t>
+        <w:t xml:space="preserve">Ekran główny </w:t>
+      </w:r>
+      <w:r>
+        <w:rPr>
+          <w:rFonts w:ascii="Times New Roman" w:hAnsi="Times New Roman" w:cs="Times New Roman"/>
+        </w:rPr>
+        <w:t>musi zapewniać prezentowanie</w:t>
+      </w:r>
+      <w:r>
+        <w:rPr>
+          <w:rFonts w:ascii="Times New Roman" w:hAnsi="Times New Roman" w:cs="Times New Roman"/>
+        </w:rPr>
+        <w:t xml:space="preserve"> nadchodząc</w:t>
+      </w:r>
+      <w:r>
+        <w:rPr>
+          <w:rFonts w:ascii="Times New Roman" w:hAnsi="Times New Roman" w:cs="Times New Roman"/>
+        </w:rPr>
+        <w:t>ych</w:t>
+      </w:r>
+      <w:r>
+        <w:rPr>
+          <w:rFonts w:ascii="Times New Roman" w:hAnsi="Times New Roman" w:cs="Times New Roman"/>
+        </w:rPr>
+        <w:t xml:space="preserve"> zaję</w:t>
+      </w:r>
+      <w:r>
+        <w:rPr>
+          <w:rFonts w:ascii="Times New Roman" w:hAnsi="Times New Roman" w:cs="Times New Roman"/>
+        </w:rPr>
+        <w:t>ć</w:t>
+      </w:r>
+      <w:r>
+        <w:rPr>
+          <w:rFonts w:ascii="Times New Roman" w:hAnsi="Times New Roman" w:cs="Times New Roman"/>
+        </w:rPr>
+        <w:t xml:space="preserve">, co pozwala użytkownikowi szybko zorientować się w bieżącym harmonogramie. Dodatkowo </w:t>
+      </w:r>
+      <w:r>
+        <w:rPr>
+          <w:rFonts w:ascii="Times New Roman" w:hAnsi="Times New Roman" w:cs="Times New Roman"/>
+        </w:rPr>
+        <w:t xml:space="preserve">powinien </w:t>
+      </w:r>
+      <w:r>
+        <w:rPr>
+          <w:rFonts w:ascii="Times New Roman" w:hAnsi="Times New Roman" w:cs="Times New Roman"/>
+        </w:rPr>
+        <w:t>zawiera</w:t>
+      </w:r>
+      <w:r>
+        <w:rPr>
+          <w:rFonts w:ascii="Times New Roman" w:hAnsi="Times New Roman" w:cs="Times New Roman"/>
+        </w:rPr>
+        <w:t>ć on łatwy w obsłudze oraz intuicyjny system nawigacji pomiędzy interesującymi użytkownika kartami.</w:t>
+      </w:r>
+      <w:r>
+        <w:rPr>
+          <w:rFonts w:ascii="Times New Roman" w:hAnsi="Times New Roman" w:cs="Times New Roman"/>
+        </w:rPr>
+        <w:t xml:space="preserve"> </w:t>
+      </w:r>
+      <w:r>
+        <w:rPr>
+          <w:rFonts w:ascii="Times New Roman" w:hAnsi="Times New Roman" w:cs="Times New Roman"/>
+        </w:rPr>
+        <w:t>P</w:t>
+      </w:r>
+      <w:r>
+        <w:rPr>
+          <w:rFonts w:ascii="Times New Roman" w:hAnsi="Times New Roman" w:cs="Times New Roman"/>
+        </w:rPr>
+        <w:t>rzyciski szybkiego dostępu do kluczowych sekcji aplikacji, takich jak: panel rezerwacji, trenerów personalnych czy cennik</w:t>
+      </w:r>
+      <w:r>
+        <w:rPr>
+          <w:rFonts w:ascii="Times New Roman" w:hAnsi="Times New Roman" w:cs="Times New Roman"/>
+        </w:rPr>
+        <w:t>,</w:t>
+      </w:r>
+      <w:r>
+        <w:rPr>
+          <w:rFonts w:ascii="Times New Roman" w:hAnsi="Times New Roman" w:cs="Times New Roman"/>
+        </w:rPr>
+        <w:t xml:space="preserve"> powinny</w:t>
+      </w:r>
+      <w:r>
+        <w:rPr>
+          <w:rFonts w:ascii="Times New Roman" w:hAnsi="Times New Roman" w:cs="Times New Roman"/>
+        </w:rPr>
+        <w:t xml:space="preserve"> pom</w:t>
+      </w:r>
+      <w:r>
+        <w:rPr>
+          <w:rFonts w:ascii="Times New Roman" w:hAnsi="Times New Roman" w:cs="Times New Roman"/>
+        </w:rPr>
+        <w:t>óc</w:t>
+      </w:r>
+      <w:r>
+        <w:rPr>
+          <w:rFonts w:ascii="Times New Roman" w:hAnsi="Times New Roman" w:cs="Times New Roman"/>
+        </w:rPr>
+        <w:t xml:space="preserve"> przy poruszaniu się po aplikacji</w:t>
+      </w:r>
+      <w:r>
+        <w:rPr>
+          <w:rFonts w:ascii="Times New Roman" w:hAnsi="Times New Roman" w:cs="Times New Roman"/>
+        </w:rPr>
+        <w:t>. W swoich założeniach aplikacja powinna zawierać.</w:t>
       </w:r>
     </w:p>
     <w:p>
@@ -1239,7 +1637,19 @@
         <w:rPr>
           <w:rFonts w:ascii="Times New Roman" w:hAnsi="Times New Roman" w:cs="Times New Roman"/>
         </w:rPr>
-        <w:t>Najważniejszym aspektem funkcjonalnym aplikacji jest prezentacja</w:t>
+        <w:t xml:space="preserve">Najważniejszym aspektem funkcjonalnym aplikacji </w:t>
+      </w:r>
+      <w:r>
+        <w:rPr>
+          <w:rFonts w:ascii="Times New Roman" w:hAnsi="Times New Roman" w:cs="Times New Roman"/>
+        </w:rPr>
+        <w:t>jest</w:t>
+      </w:r>
+      <w:r>
+        <w:rPr>
+          <w:rFonts w:ascii="Times New Roman" w:hAnsi="Times New Roman" w:cs="Times New Roman"/>
+        </w:rPr>
+        <w:t xml:space="preserve"> prezentacja</w:t>
       </w:r>
       <w:r>
         <w:rPr>
@@ -1257,7 +1667,19 @@
         <w:rPr>
           <w:rFonts w:ascii="Times New Roman" w:hAnsi="Times New Roman" w:cs="Times New Roman"/>
         </w:rPr>
-        <w:t xml:space="preserve"> w sposób przejrzysty i łatwo dostępny, dzięki stronom takim jak:</w:t>
+        <w:t xml:space="preserve"> w sposób przejrzysty i łatwo dostępny</w:t>
+      </w:r>
+      <w:r>
+        <w:rPr>
+          <w:rFonts w:ascii="Times New Roman" w:hAnsi="Times New Roman" w:cs="Times New Roman"/>
+        </w:rPr>
+        <w:t>. Można to umożliwić poprzez karty takie jak</w:t>
+      </w:r>
+      <w:r>
+        <w:rPr>
+          <w:rFonts w:ascii="Times New Roman" w:hAnsi="Times New Roman" w:cs="Times New Roman"/>
+        </w:rPr>
+        <w:t>:</w:t>
       </w:r>
     </w:p>
     <w:p>
@@ -1373,6 +1795,20 @@
     </w:p>
     <w:p>
       <w:pPr>
+        <w:ind w:left="360"/>
+        <w:rPr>
+          <w:rFonts w:ascii="Times New Roman" w:hAnsi="Times New Roman" w:cs="Times New Roman"/>
+        </w:rPr>
+      </w:pPr>
+      <w:r>
+        <w:rPr>
+          <w:rFonts w:ascii="Times New Roman" w:hAnsi="Times New Roman" w:cs="Times New Roman"/>
+        </w:rPr>
+        <w:t>Ważnym modułem dla aplikacji powinien stanowić też system rezerwacji:</w:t>
+      </w:r>
+    </w:p>
+    <w:p>
+      <w:pPr>
         <w:jc w:val="center"/>
         <w:rPr>
           <w:rFonts w:ascii="Times New Roman" w:hAnsi="Times New Roman" w:cs="Times New Roman"/>
@@ -1399,7 +1835,55 @@
         <w:rPr>
           <w:rFonts w:ascii="Times New Roman" w:hAnsi="Times New Roman" w:cs="Times New Roman"/>
         </w:rPr>
-        <w:t>Strona ta umożliwia użytkownikom dostęp do asortymentu dostępnego na magazynie klubowym oraz, dla zalogowanych użytkowników, również rezerwację przedmiotów z tego zbioru. Dzieli się on na dwa ekrany:</w:t>
+        <w:t xml:space="preserve">Strona ta </w:t>
+      </w:r>
+      <w:r>
+        <w:rPr>
+          <w:rFonts w:ascii="Times New Roman" w:hAnsi="Times New Roman" w:cs="Times New Roman"/>
+        </w:rPr>
+        <w:t xml:space="preserve">ma za zadanie </w:t>
+      </w:r>
+      <w:r>
+        <w:rPr>
+          <w:rFonts w:ascii="Times New Roman" w:hAnsi="Times New Roman" w:cs="Times New Roman"/>
+        </w:rPr>
+        <w:t>umożliwia</w:t>
+      </w:r>
+      <w:r>
+        <w:rPr>
+          <w:rFonts w:ascii="Times New Roman" w:hAnsi="Times New Roman" w:cs="Times New Roman"/>
+        </w:rPr>
+        <w:t>ć</w:t>
+      </w:r>
+      <w:r>
+        <w:rPr>
+          <w:rFonts w:ascii="Times New Roman" w:hAnsi="Times New Roman" w:cs="Times New Roman"/>
+        </w:rPr>
+        <w:t xml:space="preserve"> użytkownikom dostęp do asortymentu dostępnego na magazynie klubowym oraz, dla zalogowanych użytkowników, również rezerwację przedmiotów z tego zbioru. </w:t>
+      </w:r>
+      <w:r>
+        <w:rPr>
+          <w:rFonts w:ascii="Times New Roman" w:hAnsi="Times New Roman" w:cs="Times New Roman"/>
+        </w:rPr>
+        <w:t>Powinien d</w:t>
+      </w:r>
+      <w:r>
+        <w:rPr>
+          <w:rFonts w:ascii="Times New Roman" w:hAnsi="Times New Roman" w:cs="Times New Roman"/>
+        </w:rPr>
+        <w:t>zieli</w:t>
+      </w:r>
+      <w:r>
+        <w:rPr>
+          <w:rFonts w:ascii="Times New Roman" w:hAnsi="Times New Roman" w:cs="Times New Roman"/>
+        </w:rPr>
+        <w:t>ć</w:t>
+      </w:r>
+      <w:r>
+        <w:rPr>
+          <w:rFonts w:ascii="Times New Roman" w:hAnsi="Times New Roman" w:cs="Times New Roman"/>
+        </w:rPr>
+        <w:t xml:space="preserve"> się on na dwa ekrany:</w:t>
       </w:r>
     </w:p>
     <w:p>
@@ -1461,6 +1945,20 @@
           <w:rFonts w:ascii="Times New Roman" w:hAnsi="Times New Roman" w:cs="Times New Roman"/>
         </w:rPr>
       </w:pPr>
+      <w:r>
+        <w:rPr>
+          <w:rFonts w:ascii="Times New Roman" w:hAnsi="Times New Roman" w:cs="Times New Roman"/>
+        </w:rPr>
+        <w:t>Kluczowe jest, aby użytkownik powinien móc również zarządzać tym, jak ma wyglądać aplikacja, aby dostosować ją do swoich potrzeb:</w:t>
+      </w:r>
+    </w:p>
+    <w:p>
+      <w:pPr>
+        <w:ind w:left="360"/>
+        <w:rPr>
+          <w:rFonts w:ascii="Times New Roman" w:hAnsi="Times New Roman" w:cs="Times New Roman"/>
+        </w:rPr>
+      </w:pPr>
     </w:p>
     <w:p>
       <w:pPr>
@@ -1488,7 +1986,31 @@
         <w:rPr>
           <w:rFonts w:ascii="Times New Roman" w:hAnsi="Times New Roman" w:cs="Times New Roman"/>
         </w:rPr>
-        <w:t>Moduł ten odnosi się do ustawień, które pozwalają dostosować aplikację do osobistych preferencji, takich jak:</w:t>
+        <w:t xml:space="preserve">Moduł ten odnosi się do ustawień, które </w:t>
+      </w:r>
+      <w:r>
+        <w:rPr>
+          <w:rFonts w:ascii="Times New Roman" w:hAnsi="Times New Roman" w:cs="Times New Roman"/>
+        </w:rPr>
+        <w:t>mają za zadanie umożliwić użytkownikowi</w:t>
+      </w:r>
+      <w:r>
+        <w:rPr>
+          <w:rFonts w:ascii="Times New Roman" w:hAnsi="Times New Roman" w:cs="Times New Roman"/>
+        </w:rPr>
+        <w:t xml:space="preserve"> dostosowa</w:t>
+      </w:r>
+      <w:r>
+        <w:rPr>
+          <w:rFonts w:ascii="Times New Roman" w:hAnsi="Times New Roman" w:cs="Times New Roman"/>
+        </w:rPr>
+        <w:t>nie</w:t>
+      </w:r>
+      <w:r>
+        <w:rPr>
+          <w:rFonts w:ascii="Times New Roman" w:hAnsi="Times New Roman" w:cs="Times New Roman"/>
+        </w:rPr>
+        <w:t xml:space="preserve"> aplikację do osobistych preferencji, takich jak:</w:t>
       </w:r>
     </w:p>
     <w:p>
@@ -1617,6 +2139,46 @@
     </w:p>
     <w:p>
       <w:pPr>
+        <w:rPr>
+          <w:rFonts w:ascii="Times New Roman" w:hAnsi="Times New Roman" w:cs="Times New Roman"/>
+        </w:rPr>
+      </w:pPr>
+      <w:r>
+        <w:rPr>
+          <w:rFonts w:ascii="Times New Roman" w:hAnsi="Times New Roman" w:cs="Times New Roman"/>
+        </w:rPr>
+        <w:t>W celu zwiększenia komfortu korzystania z aplikacji oraz pogłębienia zaangażowania użytkowników</w:t>
+      </w:r>
+      <w:r>
+        <w:rPr>
+          <w:rFonts w:ascii="Times New Roman" w:hAnsi="Times New Roman" w:cs="Times New Roman"/>
+        </w:rPr>
+        <w:t>, aplikacja daje możliwość modyfikacji oraz dodawania swoich danych w oknie profilowym:</w:t>
+      </w:r>
+    </w:p>
+    <w:p>
+      <w:pPr>
+        <w:rPr>
+          <w:rFonts w:ascii="Times New Roman" w:hAnsi="Times New Roman" w:cs="Times New Roman"/>
+        </w:rPr>
+      </w:pPr>
+    </w:p>
+    <w:p>
+      <w:pPr>
+        <w:rPr>
+          <w:rFonts w:ascii="Times New Roman" w:hAnsi="Times New Roman" w:cs="Times New Roman"/>
+        </w:rPr>
+      </w:pPr>
+    </w:p>
+    <w:p>
+      <w:pPr>
+        <w:rPr>
+          <w:rFonts w:ascii="Times New Roman" w:hAnsi="Times New Roman" w:cs="Times New Roman"/>
+        </w:rPr>
+      </w:pPr>
+    </w:p>
+    <w:p>
+      <w:pPr>
         <w:pStyle w:val="Akapitzlist"/>
         <w:jc w:val="center"/>
         <w:rPr>
@@ -1631,6 +2193,7 @@
           <w:sz w:val="28"/>
           <w:szCs w:val="28"/>
         </w:rPr>
+        <w:lastRenderedPageBreak/>
         <w:t>3.1.5 Okno profilowe</w:t>
       </w:r>
     </w:p>
@@ -1644,7 +2207,19 @@
         <w:rPr>
           <w:rFonts w:ascii="Times New Roman" w:hAnsi="Times New Roman" w:cs="Times New Roman"/>
         </w:rPr>
-        <w:t>Funkcja ta, dostępna jedynie dla użytkowników po zalogowaniu, pozwala ingerować w dane użytkownika podane przy rejestracji, dodać</w:t>
+        <w:t xml:space="preserve">Funkcja ta, dostępna jedynie dla użytkowników po zalogowaniu, </w:t>
+      </w:r>
+      <w:r>
+        <w:rPr>
+          <w:rFonts w:ascii="Times New Roman" w:hAnsi="Times New Roman" w:cs="Times New Roman"/>
+        </w:rPr>
+        <w:t>ma pozwolić</w:t>
+      </w:r>
+      <w:r>
+        <w:rPr>
+          <w:rFonts w:ascii="Times New Roman" w:hAnsi="Times New Roman" w:cs="Times New Roman"/>
+        </w:rPr>
+        <w:t xml:space="preserve"> ingerować w dane użytkownika podane przy rejestracji, dodać</w:t>
       </w:r>
       <w:r>
         <w:rPr>
@@ -1656,7 +2231,55 @@
         <w:rPr>
           <w:rFonts w:ascii="Times New Roman" w:hAnsi="Times New Roman" w:cs="Times New Roman"/>
         </w:rPr>
-        <w:t xml:space="preserve"> dodatkowe informacje, jak numer telefonu, czy nazwisko, które są niezbędne przy różnych procesach, takich jak rezerwacje asortymentu czy treningów personalnych. Dodatkowo, Posiada ona listę rezerwacji użytkownika i pozwala na bieżąco śledzić status zarezerwowanych przedmiotów oraz szczegóły tych rezerwacji.</w:t>
+        <w:t xml:space="preserve"> dodatkowe informacje, jak numer telefonu, czy nazwisko, które </w:t>
+      </w:r>
+      <w:r>
+        <w:rPr>
+          <w:rFonts w:ascii="Times New Roman" w:hAnsi="Times New Roman" w:cs="Times New Roman"/>
+        </w:rPr>
+        <w:t xml:space="preserve">będą </w:t>
+      </w:r>
+      <w:r>
+        <w:rPr>
+          <w:rFonts w:ascii="Times New Roman" w:hAnsi="Times New Roman" w:cs="Times New Roman"/>
+        </w:rPr>
+        <w:t>niezbędne przy różnych procesach, takich jak rezerwacje asortymentu czy treningów personalnych. Dodatkow</w:t>
+      </w:r>
+      <w:r>
+        <w:rPr>
+          <w:rFonts w:ascii="Times New Roman" w:hAnsi="Times New Roman" w:cs="Times New Roman"/>
+        </w:rPr>
+        <w:t>o, zakłada ona posiadanie</w:t>
+      </w:r>
+      <w:r>
+        <w:rPr>
+          <w:rFonts w:ascii="Times New Roman" w:hAnsi="Times New Roman" w:cs="Times New Roman"/>
+        </w:rPr>
+        <w:t xml:space="preserve"> list</w:t>
+      </w:r>
+      <w:r>
+        <w:rPr>
+          <w:rFonts w:ascii="Times New Roman" w:hAnsi="Times New Roman" w:cs="Times New Roman"/>
+        </w:rPr>
+        <w:t>y</w:t>
+      </w:r>
+      <w:r>
+        <w:rPr>
+          <w:rFonts w:ascii="Times New Roman" w:hAnsi="Times New Roman" w:cs="Times New Roman"/>
+        </w:rPr>
+        <w:t xml:space="preserve"> rezerwacji użytkownika</w:t>
+      </w:r>
+      <w:r>
+        <w:rPr>
+          <w:rFonts w:ascii="Times New Roman" w:hAnsi="Times New Roman" w:cs="Times New Roman"/>
+        </w:rPr>
+        <w:t>, dzięki czemu może on</w:t>
+      </w:r>
+      <w:r>
+        <w:rPr>
+          <w:rFonts w:ascii="Times New Roman" w:hAnsi="Times New Roman" w:cs="Times New Roman"/>
+        </w:rPr>
+        <w:t xml:space="preserve"> na bieżąco śledzić status zarezerwowanych przedmiotów oraz szczegóły tych rezerwacji.</w:t>
       </w:r>
     </w:p>
     <w:p>
@@ -1699,7 +2322,6 @@
           <w:sz w:val="28"/>
           <w:szCs w:val="28"/>
         </w:rPr>
-        <w:lastRenderedPageBreak/>
         <w:t>3.2 Funkcjonalności dostępne dla administratora</w:t>
       </w:r>
     </w:p>
@@ -1715,7 +2337,25 @@
         <w:rPr>
           <w:rFonts w:ascii="Times New Roman" w:hAnsi="Times New Roman" w:cs="Times New Roman"/>
         </w:rPr>
-        <w:t>Administratorzy aplikacji mają dostęp do edycji ról użytkowników,</w:t>
+        <w:t>Aplikacja zapewnia dla a</w:t>
+      </w:r>
+      <w:r>
+        <w:rPr>
+          <w:rFonts w:ascii="Times New Roman" w:hAnsi="Times New Roman" w:cs="Times New Roman"/>
+        </w:rPr>
+        <w:t>dministrator</w:t>
+      </w:r>
+      <w:r>
+        <w:rPr>
+          <w:rFonts w:ascii="Times New Roman" w:hAnsi="Times New Roman" w:cs="Times New Roman"/>
+        </w:rPr>
+        <w:t xml:space="preserve">ów </w:t>
+      </w:r>
+      <w:r>
+        <w:rPr>
+          <w:rFonts w:ascii="Times New Roman" w:hAnsi="Times New Roman" w:cs="Times New Roman"/>
+        </w:rPr>
+        <w:t>dostęp do edycji ról użytkowników,</w:t>
       </w:r>
       <w:r>
         <w:rPr>
@@ -1733,7 +2373,19 @@
         <w:rPr>
           <w:rFonts w:ascii="Times New Roman" w:hAnsi="Times New Roman" w:cs="Times New Roman"/>
         </w:rPr>
-        <w:t>a ponadto mogą również korzystać z</w:t>
+        <w:t>a ponadto m</w:t>
+      </w:r>
+      <w:r>
+        <w:rPr>
+          <w:rFonts w:ascii="Times New Roman" w:hAnsi="Times New Roman" w:cs="Times New Roman"/>
+        </w:rPr>
+        <w:t>ogą oni</w:t>
+      </w:r>
+      <w:r>
+        <w:rPr>
+          <w:rFonts w:ascii="Times New Roman" w:hAnsi="Times New Roman" w:cs="Times New Roman"/>
+        </w:rPr>
+        <w:t xml:space="preserve"> również korzystać z</w:t>
       </w:r>
       <w:r>
         <w:rPr>
@@ -1765,7 +2417,19 @@
         <w:rPr>
           <w:rFonts w:ascii="Times New Roman" w:hAnsi="Times New Roman" w:cs="Times New Roman"/>
         </w:rPr>
-        <w:t xml:space="preserve"> – zawiera dane dotyczące frekwencji na zajęciach, rezerwowanych przedmiotów bądź zarejestrowanych w aplikacji użytkowników, przedstawiane w postaci wykresów. Dane te pozwalają analizować popularność poszczególnych zajęć  w określonych przedziałach czasowych.</w:t>
+        <w:t xml:space="preserve"> – zawiera dane dotyczące frekwencji na zajęciach, rezerwowanych przedmiotów bądź zarejestrowanych w aplikacji użytkowników, przedstawiane w postaci wykresów.</w:t>
+      </w:r>
+      <w:r>
+        <w:rPr>
+          <w:rFonts w:ascii="Times New Roman" w:hAnsi="Times New Roman" w:cs="Times New Roman"/>
+        </w:rPr>
+        <w:t xml:space="preserve"> Pozwoli to </w:t>
+      </w:r>
+      <w:r>
+        <w:rPr>
+          <w:rFonts w:ascii="Times New Roman" w:hAnsi="Times New Roman" w:cs="Times New Roman"/>
+        </w:rPr>
+        <w:t>analizować popularność poszczególnych zajęć  w określonych przedziałach czasowych.</w:t>
       </w:r>
     </w:p>
     <w:p>
@@ -1903,7 +2567,19 @@
         <w:rPr>
           <w:rFonts w:ascii="Times New Roman" w:hAnsi="Times New Roman" w:cs="Times New Roman"/>
         </w:rPr>
-        <w:t>Trenerzy klubu, poza funkcjami ogólnodostępnymi, mają również dostęp do specjalnego panelu, który pozwala na modyfikowanie danych wyświetlanych o nich dla użytkowników:</w:t>
+        <w:t>Trenerzy klubu, poza funkcjami ogólnodostępnymi, mają również</w:t>
+      </w:r>
+      <w:r>
+        <w:rPr>
+          <w:rFonts w:ascii="Times New Roman" w:hAnsi="Times New Roman" w:cs="Times New Roman"/>
+        </w:rPr>
+        <w:t xml:space="preserve"> zapewniony</w:t>
+      </w:r>
+      <w:r>
+        <w:rPr>
+          <w:rFonts w:ascii="Times New Roman" w:hAnsi="Times New Roman" w:cs="Times New Roman"/>
+        </w:rPr>
+        <w:t xml:space="preserve"> dostęp do specjalnego panelu, który pozwala na modyfikowanie danych wyświetlanych o nich dla użytkowników:</w:t>
       </w:r>
     </w:p>
     <w:p>
@@ -1973,6 +2649,7 @@
           <w:b/>
           <w:bCs/>
         </w:rPr>
+        <w:lastRenderedPageBreak/>
         <w:t xml:space="preserve">Stoper treningowy </w:t>
       </w:r>
       <w:r>
@@ -1992,7 +2669,7 @@
         <w:rPr>
           <w:rFonts w:ascii="Times New Roman" w:hAnsi="Times New Roman" w:cs="Times New Roman"/>
         </w:rPr>
-        <w:t>W aplikacji istnieje</w:t>
+        <w:t>Aplikacja zapewnia</w:t>
       </w:r>
       <w:r>
         <w:rPr>
@@ -2052,9 +2729,133 @@
           <w:sz w:val="32"/>
           <w:szCs w:val="32"/>
         </w:rPr>
-        <w:lastRenderedPageBreak/>
         <w:t>4. Napotkane trudności w implementacji</w:t>
       </w:r>
+    </w:p>
+    <w:p>
+      <w:pPr>
+        <w:rPr>
+          <w:rFonts w:ascii="Times New Roman" w:hAnsi="Times New Roman" w:cs="Times New Roman"/>
+        </w:rPr>
+      </w:pPr>
+      <w:r>
+        <w:rPr>
+          <w:rFonts w:ascii="Times New Roman" w:hAnsi="Times New Roman" w:cs="Times New Roman"/>
+        </w:rPr>
+        <w:t>Proces tworzenia aplikacji mobilnej obejmował szereg zróżnicowanych funkcjonalności, mających na celu zapewnienie intuicyjnej obsługi, łatwego dostępu do informacji oraz sprawnej organizacji rezerwacji i komunikacji między użytkownikami.</w:t>
+      </w:r>
+    </w:p>
+    <w:p>
+      <w:pPr>
+        <w:rPr>
+          <w:rFonts w:ascii="Times New Roman" w:hAnsi="Times New Roman" w:cs="Times New Roman"/>
+        </w:rPr>
+      </w:pPr>
+      <w:r>
+        <w:rPr>
+          <w:rFonts w:ascii="Times New Roman" w:hAnsi="Times New Roman" w:cs="Times New Roman"/>
+        </w:rPr>
+        <w:t xml:space="preserve">Pomimo ostatecznej realizacji wszystkich zaplanowanych funkcji, proces implementacji nie był pozbawiony wyzwań. Główne trudności napotkane podczas pracy nad aplikacją dotyczyły zarówno aspektów technicznych, takich jak integracja z bazą danych czy logika zarządzania dostępem w zależności od roli użytkownika, jak i problemów związanych z ergonomią interfejsu, synchronizacją rezerwacji oraz zapewnieniem niezawodnego systemu powiadomień. </w:t>
+      </w:r>
+    </w:p>
+    <w:p>
+      <w:pPr>
+        <w:rPr>
+          <w:rFonts w:ascii="Times New Roman" w:hAnsi="Times New Roman" w:cs="Times New Roman"/>
+        </w:rPr>
+      </w:pPr>
+      <w:r>
+        <w:rPr>
+          <w:rFonts w:ascii="Times New Roman" w:hAnsi="Times New Roman" w:cs="Times New Roman"/>
+        </w:rPr>
+        <w:t>Jednym z kluczowych wyzwań okazała się integracja oraz odpowiednie zarządzanie bazą danych:</w:t>
+      </w:r>
+    </w:p>
+    <w:p>
+      <w:pPr>
+        <w:jc w:val="center"/>
+        <w:rPr>
+          <w:rFonts w:ascii="Times New Roman" w:hAnsi="Times New Roman" w:cs="Times New Roman"/>
+          <w:sz w:val="32"/>
+          <w:szCs w:val="32"/>
+        </w:rPr>
+      </w:pPr>
+      <w:r>
+        <w:rPr>
+          <w:rFonts w:ascii="Times New Roman" w:hAnsi="Times New Roman" w:cs="Times New Roman"/>
+          <w:sz w:val="32"/>
+          <w:szCs w:val="32"/>
+        </w:rPr>
+        <w:t>4.1 Bazy danych oraz trudności z ich implementacją</w:t>
+      </w:r>
+    </w:p>
+    <w:p>
+      <w:pPr>
+        <w:rPr>
+          <w:rFonts w:ascii="Times New Roman" w:hAnsi="Times New Roman" w:cs="Times New Roman"/>
+        </w:rPr>
+      </w:pPr>
+      <w:r>
+        <w:rPr>
+          <w:rFonts w:ascii="Times New Roman" w:hAnsi="Times New Roman" w:cs="Times New Roman"/>
+        </w:rPr>
+        <w:t xml:space="preserve">Projekt, do większości danych przechowywanych oraz odczytywanych w aplikacji, zakłada wykorzystanie chmurowej bazy danych – </w:t>
+      </w:r>
+      <w:proofErr w:type="spellStart"/>
+      <w:r>
+        <w:rPr>
+          <w:rFonts w:ascii="Times New Roman" w:hAnsi="Times New Roman" w:cs="Times New Roman"/>
+        </w:rPr>
+        <w:t>Firebase</w:t>
+      </w:r>
+      <w:proofErr w:type="spellEnd"/>
+      <w:r>
+        <w:rPr>
+          <w:rFonts w:ascii="Times New Roman" w:hAnsi="Times New Roman" w:cs="Times New Roman"/>
+        </w:rPr>
+        <w:t xml:space="preserve"> </w:t>
+      </w:r>
+      <w:proofErr w:type="spellStart"/>
+      <w:r>
+        <w:rPr>
+          <w:rFonts w:ascii="Times New Roman" w:hAnsi="Times New Roman" w:cs="Times New Roman"/>
+        </w:rPr>
+        <w:t>Realtime</w:t>
+      </w:r>
+      <w:proofErr w:type="spellEnd"/>
+      <w:r>
+        <w:rPr>
+          <w:rFonts w:ascii="Times New Roman" w:hAnsi="Times New Roman" w:cs="Times New Roman"/>
+        </w:rPr>
+        <w:t xml:space="preserve"> Database – ze względu na elastyczność tego rozwiązania oraz możliwości łatwej synchronizacji danych w czasie rzeczywistym.</w:t>
+      </w:r>
+    </w:p>
+    <w:p>
+      <w:pPr>
+        <w:rPr>
+          <w:rFonts w:ascii="Times New Roman" w:hAnsi="Times New Roman" w:cs="Times New Roman"/>
+        </w:rPr>
+      </w:pPr>
+      <w:r>
+        <w:rPr>
+          <w:rFonts w:ascii="Times New Roman" w:hAnsi="Times New Roman" w:cs="Times New Roman"/>
+        </w:rPr>
+        <w:t>Implementacja poprawnej i wydajnej komunikacji między interfejsem użytkownika a strukturą w bazie danych wymagała wielu poprawek i testów.</w:t>
+      </w:r>
+    </w:p>
+    <w:p>
+      <w:pPr>
+        <w:rPr>
+          <w:rFonts w:ascii="Times New Roman" w:hAnsi="Times New Roman" w:cs="Times New Roman"/>
+        </w:rPr>
+      </w:pPr>
+    </w:p>
+    <w:p>
+      <w:pPr>
+        <w:rPr>
+          <w:rFonts w:ascii="Times New Roman" w:hAnsi="Times New Roman" w:cs="Times New Roman"/>
+        </w:rPr>
+      </w:pPr>
     </w:p>
     <w:p>
       <w:pPr>
@@ -3519,7 +4320,6 @@
   <w:style w:type="character" w:default="1" w:styleId="Domylnaczcionkaakapitu">
     <w:name w:val="Default Paragraph Font"/>
     <w:uiPriority w:val="1"/>
-    <w:semiHidden/>
     <w:unhideWhenUsed/>
   </w:style>
   <w:style w:type="table" w:default="1" w:styleId="Standardowy">

</xml_diff>